<commit_message>
Commit buku git dan Github
</commit_message>
<xml_diff>
--- a/Buku Pengenalan GIT VERSION CONTROL dan GITHUB.docx
+++ b/Buku Pengenalan GIT VERSION CONTROL dan GITHUB.docx
@@ -288,17 +288,26 @@
       <w:r>
         <w:rPr/>
         <w:tab/>
-        <w:t xml:space="preserve">Permasalah yang muncul dari local version control antara lain, kesulitannya kita dalam berkolaborasi dengan orang lain. Sehingga untuk memecahkan masalah ini muncul lah CVCS Centralized Version Control Systems. Macam-macam CVCSs yang sering digunakan antara lain CVS, Subversion Perforce dan lain-lain. Dengan CVCSs file atau projek disimpan disatu server dan  tim yang butuh file atau projek tersebut perlu checkout dari sentral atau pusat. Dalam beberapa </w:t>
-      </w:r>
-      <w:r>
+        <w:t>Permasalah yang muncul dari local version control antara lain, kesulitannya kita dalam berkolaborasi dengan orang lain. Sehingga untuk memecahkan masalah ini muncul lah CVCS Centralized Version Control Systems. Macam-macam CVCSs yang sering digunakan antara lain CVS, Subversion Perforce dan lain-lain. Dengan CVCSs file atau projek disimpan disatu server dan  tim yang butuh file atau projek tersebut perlu checkout dari sentral atau pusat. Dalam beberapa bertahun-tahun CVCSs adalah standar untuk version control. Berikut gambaran dari CVCSs</w:t>
+      </w:r>
+    </w:p>
+    <w:p>
+      <w:pPr>
+        <w:pStyle w:val="Normal"/>
+        <w:bidi w:val="0"/>
+        <w:jc w:val="both"/>
+        <w:rPr/>
+      </w:pPr>
+      <w:r>
+        <w:rPr/>
         <w:drawing>
           <wp:anchor behindDoc="0" distT="0" distB="0" distL="0" distR="0" simplePos="0" locked="0" layoutInCell="1" allowOverlap="1" relativeHeight="3">
             <wp:simplePos x="0" y="0"/>
             <wp:positionH relativeFrom="column">
-              <wp:posOffset>-189865</wp:posOffset>
+              <wp:posOffset>-56515</wp:posOffset>
             </wp:positionH>
             <wp:positionV relativeFrom="paragraph">
-              <wp:posOffset>1019810</wp:posOffset>
+              <wp:posOffset>111125</wp:posOffset>
             </wp:positionV>
             <wp:extent cx="6120130" cy="4253230"/>
             <wp:effectExtent l="0" t="0" r="0" b="0"/>
@@ -336,25 +345,6 @@
             </a:graphic>
           </wp:anchor>
         </w:drawing>
-      </w:r>
-      <w:r>
-        <w:rPr/>
-        <w:t>b</w:t>
-      </w:r>
-      <w:r>
-        <w:rPr/>
-        <w:t>ertahun-tahun CVCSs adalah standar untuk version control. Berikut gambaran dari CVCSs</w:t>
-      </w:r>
-    </w:p>
-    <w:p>
-      <w:pPr>
-        <w:pStyle w:val="Normal"/>
-        <w:bidi w:val="0"/>
-        <w:jc w:val="both"/>
-        <w:rPr/>
-      </w:pPr>
-      <w:r>
-        <w:rPr/>
       </w:r>
     </w:p>
     <w:p>
@@ -867,29 +857,7 @@
           <w:szCs w:val="36"/>
           <w:lang w:val="en-US" w:eastAsia="zh-CN" w:bidi="hi-IN"/>
         </w:rPr>
-        <w:t xml:space="preserve">Push </w:t>
-      </w:r>
-      <w:r>
-        <w:rPr>
-          <w:rFonts w:eastAsia="Noto Sans CJK SC" w:cs="Noto Sans"/>
-          <w:color w:val="auto"/>
-          <w:kern w:val="2"/>
-          <w:sz w:val="36"/>
-          <w:szCs w:val="36"/>
-          <w:lang w:val="en-US" w:eastAsia="zh-CN" w:bidi="hi-IN"/>
-        </w:rPr>
-        <w:t xml:space="preserve">Exisiting </w:t>
-      </w:r>
-      <w:r>
-        <w:rPr>
-          <w:rFonts w:eastAsia="Noto Sans CJK SC" w:cs="Noto Sans"/>
-          <w:color w:val="auto"/>
-          <w:kern w:val="2"/>
-          <w:sz w:val="36"/>
-          <w:szCs w:val="36"/>
-          <w:lang w:val="en-US" w:eastAsia="zh-CN" w:bidi="hi-IN"/>
-        </w:rPr>
-        <w:t>Project  git ke Github</w:t>
+        <w:t>Push Exisiting Project  git ke Github</w:t>
       </w:r>
     </w:p>
     <w:p>
@@ -1213,8 +1181,27 @@
           <w:szCs w:val="24"/>
           <w:lang w:val="en-US" w:eastAsia="zh-CN" w:bidi="hi-IN"/>
         </w:rPr>
-        <w:t xml:space="preserve">asuk ke email, dan verifikasi. Setelah verifikasi selasai maka proses </w:t>
-      </w:r>
+        <w:t>asuk ke email, dan verifikasi. Setelah verifikasi selasai maka proses pembuatan account github selesai.</w:t>
+      </w:r>
+    </w:p>
+    <w:p>
+      <w:pPr>
+        <w:pStyle w:val="TextBody"/>
+        <w:numPr>
+          <w:ilvl w:val="0"/>
+          <w:numId w:val="0"/>
+        </w:numPr>
+        <w:ind w:left="720" w:hanging="0"/>
+        <w:jc w:val="both"/>
+        <w:rPr>
+          <w:rFonts w:ascii="Liberation Sans" w:hAnsi="Liberation Sans" w:eastAsia="Noto Sans CJK SC" w:cs="Noto Sans"/>
+          <w:color w:val="auto"/>
+          <w:kern w:val="2"/>
+          <w:sz w:val="24"/>
+          <w:szCs w:val="24"/>
+          <w:lang w:val="en-US" w:eastAsia="zh-CN" w:bidi="hi-IN"/>
+        </w:rPr>
+      </w:pPr>
       <w:r>
         <w:rPr>
           <w:rFonts w:eastAsia="Noto Sans CJK SC" w:cs="Noto Sans" w:ascii="Liberation Sans" w:hAnsi="Liberation Sans"/>
@@ -1224,69 +1211,6 @@
           <w:szCs w:val="24"/>
           <w:lang w:val="en-US" w:eastAsia="zh-CN" w:bidi="hi-IN"/>
         </w:rPr>
-        <w:t>pembuatan</w:t>
-      </w:r>
-      <w:r>
-        <w:rPr>
-          <w:rFonts w:eastAsia="Noto Sans CJK SC" w:cs="Noto Sans" w:ascii="Liberation Sans" w:hAnsi="Liberation Sans"/>
-          <w:color w:val="auto"/>
-          <w:kern w:val="2"/>
-          <w:sz w:val="24"/>
-          <w:szCs w:val="24"/>
-          <w:lang w:val="en-US" w:eastAsia="zh-CN" w:bidi="hi-IN"/>
-        </w:rPr>
-        <w:t xml:space="preserve"> </w:t>
-      </w:r>
-      <w:r>
-        <w:rPr>
-          <w:rFonts w:eastAsia="Noto Sans CJK SC" w:cs="Noto Sans" w:ascii="Liberation Sans" w:hAnsi="Liberation Sans"/>
-          <w:color w:val="auto"/>
-          <w:kern w:val="2"/>
-          <w:sz w:val="24"/>
-          <w:szCs w:val="24"/>
-          <w:lang w:val="en-US" w:eastAsia="zh-CN" w:bidi="hi-IN"/>
-        </w:rPr>
-        <w:t>account</w:t>
-      </w:r>
-      <w:r>
-        <w:rPr>
-          <w:rFonts w:eastAsia="Noto Sans CJK SC" w:cs="Noto Sans" w:ascii="Liberation Sans" w:hAnsi="Liberation Sans"/>
-          <w:color w:val="auto"/>
-          <w:kern w:val="2"/>
-          <w:sz w:val="24"/>
-          <w:szCs w:val="24"/>
-          <w:lang w:val="en-US" w:eastAsia="zh-CN" w:bidi="hi-IN"/>
-        </w:rPr>
-        <w:t xml:space="preserve"> github selesai.</w:t>
-      </w:r>
-    </w:p>
-    <w:p>
-      <w:pPr>
-        <w:pStyle w:val="TextBody"/>
-        <w:numPr>
-          <w:ilvl w:val="0"/>
-          <w:numId w:val="0"/>
-        </w:numPr>
-        <w:ind w:left="720" w:hanging="0"/>
-        <w:jc w:val="both"/>
-        <w:rPr>
-          <w:rFonts w:ascii="Liberation Sans" w:hAnsi="Liberation Sans" w:eastAsia="Noto Sans CJK SC" w:cs="Noto Sans"/>
-          <w:color w:val="auto"/>
-          <w:kern w:val="2"/>
-          <w:sz w:val="24"/>
-          <w:szCs w:val="24"/>
-          <w:lang w:val="en-US" w:eastAsia="zh-CN" w:bidi="hi-IN"/>
-        </w:rPr>
-      </w:pPr>
-      <w:r>
-        <w:rPr>
-          <w:rFonts w:eastAsia="Noto Sans CJK SC" w:cs="Noto Sans" w:ascii="Liberation Sans" w:hAnsi="Liberation Sans"/>
-          <w:color w:val="auto"/>
-          <w:kern w:val="2"/>
-          <w:sz w:val="24"/>
-          <w:szCs w:val="24"/>
-          <w:lang w:val="en-US" w:eastAsia="zh-CN" w:bidi="hi-IN"/>
-        </w:rPr>
       </w:r>
     </w:p>
     <w:p>
@@ -1313,16 +1237,7 @@
           <w:sz w:val="30"/>
           <w:szCs w:val="30"/>
         </w:rPr>
-        <w:t>Config Username dan E</w:t>
-      </w:r>
-      <w:r>
-        <w:rPr>
-          <w:b/>
-          <w:bCs/>
-          <w:sz w:val="30"/>
-          <w:szCs w:val="30"/>
-        </w:rPr>
-        <w:t>mail</w:t>
+        <w:t>Config Username dan Email</w:t>
       </w:r>
     </w:p>
     <w:p>
@@ -1339,30 +1254,7 @@
       <w:r>
         <w:rPr/>
         <w:tab/>
-      </w:r>
-      <w:r>
-        <w:rPr/>
-        <w:t>Setelah proses pembuatan account selesai, langkah selanjutnya adalah config username dan email di laptop/computer kita. Sebelum menconfig</w:t>
-      </w:r>
-      <w:r>
-        <w:rPr/>
-        <w:t xml:space="preserve"> pembaca diharapkan sudah</w:t>
-      </w:r>
-      <w:r>
-        <w:rPr/>
-        <w:t xml:space="preserve"> install git di computer/</w:t>
-      </w:r>
-      <w:r>
-        <w:rPr/>
-        <w:t>laptop masing-</w:t>
-      </w:r>
-      <w:r>
-        <w:rPr/>
-        <w:t>masing</w:t>
-      </w:r>
-      <w:r>
-        <w:rPr/>
-        <w:t>.</w:t>
+        <w:t>Setelah proses pembuatan account selesai, langkah selanjutnya adalah config username dan email di laptop/computer kita. Sebelum menconfig pembaca diharapkan sudah install git di computer/laptop masing-masing.</w:t>
       </w:r>
     </w:p>
     <w:p>
@@ -1485,29 +1377,7 @@
           <w:szCs w:val="24"/>
           <w:lang w:val="en-US" w:eastAsia="zh-CN" w:bidi="hi-IN"/>
         </w:rPr>
-        <w:t xml:space="preserve">Pastikan username git sama dengan nama username github </w:t>
-      </w:r>
-      <w:r>
-        <w:rPr>
-          <w:rFonts w:eastAsia="Noto Serif CJK SC" w:cs="Noto Sans"/>
-          <w:color w:val="auto"/>
-          <w:kern w:val="2"/>
-          <w:sz w:val="24"/>
-          <w:szCs w:val="24"/>
-          <w:lang w:val="en-US" w:eastAsia="zh-CN" w:bidi="hi-IN"/>
-        </w:rPr>
-        <w:t>pada saat pembuatan account.</w:t>
-      </w:r>
-      <w:r>
-        <w:rPr>
-          <w:rFonts w:eastAsia="Noto Serif CJK SC" w:cs="Noto Sans"/>
-          <w:color w:val="auto"/>
-          <w:kern w:val="2"/>
-          <w:sz w:val="24"/>
-          <w:szCs w:val="24"/>
-          <w:lang w:val="en-US" w:eastAsia="zh-CN" w:bidi="hi-IN"/>
-        </w:rPr>
-        <w:t xml:space="preserve"> (</w:t>
+        <w:t>Pastikan username git sama dengan nama username github pada saat pembuatan account. (</w:t>
       </w:r>
       <w:r>
         <w:rPr>
@@ -1655,15 +1525,7 @@
       </w:pPr>
       <w:r>
         <w:rPr/>
-        <w:t xml:space="preserve">Pastikan email git sama dengan email </w:t>
-      </w:r>
-      <w:r>
-        <w:rPr/>
-        <w:t xml:space="preserve">pada saat pembuatan account </w:t>
-      </w:r>
-      <w:r>
-        <w:rPr/>
-        <w:t>github. (</w:t>
+        <w:t>Pastikan email git sama dengan email pada saat pembuatan account github. (</w:t>
       </w:r>
       <w:r>
         <w:rPr>
@@ -1858,20 +1720,7 @@
           <w:szCs w:val="24"/>
           <w:lang w:val="en-US" w:eastAsia="zh-CN" w:bidi="hi-IN"/>
         </w:rPr>
-        <w:t xml:space="preserve">Pindah ke folder dimana anda akan menempatkan projek anda </w:t>
-      </w:r>
-      <w:r>
-        <w:rPr>
-          <w:rFonts w:eastAsia="Noto Serif CJK SC" w:cs="Noto Sans"/>
-          <w:b/>
-          <w:bCs/>
-          <w:color w:val="auto"/>
-          <w:kern w:val="2"/>
-          <w:sz w:val="24"/>
-          <w:szCs w:val="24"/>
-          <w:lang w:val="en-US" w:eastAsia="zh-CN" w:bidi="hi-IN"/>
-        </w:rPr>
-        <w:t>dengan mengetikan seperti pada gambar dibawah</w:t>
+        <w:t>Pindah ke folder dimana anda akan menempatkan projek anda dengan mengetikan seperti pada gambar dibawah</w:t>
       </w:r>
     </w:p>
     <w:p>
@@ -1962,13 +1811,6 @@
         </w:rPr>
       </w:pPr>
       <w:r>
-        <w:rPr/>
-      </w:r>
-    </w:p>
-    <w:p>
-      <w:pPr>
-        <w:pStyle w:val="TextBody"/>
-        <w:jc w:val="both"/>
         <w:rPr>
           <w:rFonts w:eastAsia="Noto Serif CJK SC" w:cs="Noto Sans"/>
           <w:color w:val="auto"/>
@@ -1977,9 +1819,6 @@
           <w:szCs w:val="24"/>
           <w:lang w:val="en-US" w:eastAsia="zh-CN" w:bidi="hi-IN"/>
         </w:rPr>
-      </w:pPr>
-      <w:r>
-        <w:rPr/>
       </w:r>
     </w:p>
     <w:p>
@@ -1996,13 +1835,6 @@
         </w:rPr>
       </w:pPr>
       <w:r>
-        <w:rPr/>
-      </w:r>
-    </w:p>
-    <w:p>
-      <w:pPr>
-        <w:pStyle w:val="TextBody"/>
-        <w:jc w:val="both"/>
         <w:rPr>
           <w:rFonts w:eastAsia="Noto Serif CJK SC" w:cs="Noto Sans"/>
           <w:color w:val="auto"/>
@@ -2011,9 +1843,54 @@
           <w:szCs w:val="24"/>
           <w:lang w:val="en-US" w:eastAsia="zh-CN" w:bidi="hi-IN"/>
         </w:rPr>
-      </w:pPr>
-      <w:r>
-        <w:rPr/>
+      </w:r>
+    </w:p>
+    <w:p>
+      <w:pPr>
+        <w:pStyle w:val="TextBody"/>
+        <w:jc w:val="both"/>
+        <w:rPr>
+          <w:rFonts w:eastAsia="Noto Serif CJK SC" w:cs="Noto Sans"/>
+          <w:color w:val="auto"/>
+          <w:kern w:val="2"/>
+          <w:sz w:val="24"/>
+          <w:szCs w:val="24"/>
+          <w:lang w:val="en-US" w:eastAsia="zh-CN" w:bidi="hi-IN"/>
+        </w:rPr>
+      </w:pPr>
+      <w:r>
+        <w:rPr>
+          <w:rFonts w:eastAsia="Noto Serif CJK SC" w:cs="Noto Sans"/>
+          <w:color w:val="auto"/>
+          <w:kern w:val="2"/>
+          <w:sz w:val="24"/>
+          <w:szCs w:val="24"/>
+          <w:lang w:val="en-US" w:eastAsia="zh-CN" w:bidi="hi-IN"/>
+        </w:rPr>
+      </w:r>
+    </w:p>
+    <w:p>
+      <w:pPr>
+        <w:pStyle w:val="TextBody"/>
+        <w:jc w:val="both"/>
+        <w:rPr>
+          <w:rFonts w:eastAsia="Noto Serif CJK SC" w:cs="Noto Sans"/>
+          <w:color w:val="auto"/>
+          <w:kern w:val="2"/>
+          <w:sz w:val="24"/>
+          <w:szCs w:val="24"/>
+          <w:lang w:val="en-US" w:eastAsia="zh-CN" w:bidi="hi-IN"/>
+        </w:rPr>
+      </w:pPr>
+      <w:r>
+        <w:rPr>
+          <w:rFonts w:eastAsia="Noto Serif CJK SC" w:cs="Noto Sans"/>
+          <w:color w:val="auto"/>
+          <w:kern w:val="2"/>
+          <w:sz w:val="24"/>
+          <w:szCs w:val="24"/>
+          <w:lang w:val="en-US" w:eastAsia="zh-CN" w:bidi="hi-IN"/>
+        </w:rPr>
       </w:r>
     </w:p>
     <w:p>
@@ -2041,33 +1918,7 @@
           <w:szCs w:val="24"/>
           <w:lang w:val="en-US" w:eastAsia="zh-CN" w:bidi="hi-IN"/>
         </w:rPr>
-        <w:t>Setelah kita pindah ke directory tempat project kita, kemudian kita k</w:t>
-      </w:r>
-      <w:r>
-        <w:rPr>
-          <w:rFonts w:eastAsia="Noto Serif CJK SC" w:cs="Noto Sans"/>
-          <w:b/>
-          <w:bCs/>
-          <w:color w:val="auto"/>
-          <w:kern w:val="2"/>
-          <w:sz w:val="24"/>
-          <w:szCs w:val="24"/>
-          <w:lang w:val="en-US" w:eastAsia="zh-CN" w:bidi="hi-IN"/>
-        </w:rPr>
-        <w:t xml:space="preserve">etikkan perintah untuk menginisialisasi git </w:t>
-      </w:r>
-      <w:r>
-        <w:rPr>
-          <w:rFonts w:eastAsia="Noto Serif CJK SC" w:cs="Noto Sans"/>
-          <w:b/>
-          <w:bCs/>
-          <w:color w:val="auto"/>
-          <w:kern w:val="2"/>
-          <w:sz w:val="24"/>
-          <w:szCs w:val="24"/>
-          <w:lang w:val="en-US" w:eastAsia="zh-CN" w:bidi="hi-IN"/>
-        </w:rPr>
-        <w:t>(git init)</w:t>
+        <w:t>Setelah kita pindah ke directory tempat project kita, kemudian kita ketikkan perintah untuk menginisialisasi git (git init)</w:t>
       </w:r>
     </w:p>
     <w:p>
@@ -2165,20 +2016,7 @@
           <w:szCs w:val="24"/>
           <w:lang w:val="en-US" w:eastAsia="zh-CN" w:bidi="hi-IN"/>
         </w:rPr>
-        <w:t xml:space="preserve">Setelah Repository terbentuk di directory tempat project kita berada, langkah selnajutnya </w:t>
-      </w:r>
-      <w:r>
-        <w:rPr>
-          <w:rFonts w:eastAsia="Noto Serif CJK SC" w:cs="Noto Sans"/>
-          <w:b/>
-          <w:bCs/>
-          <w:color w:val="auto"/>
-          <w:kern w:val="2"/>
-          <w:sz w:val="24"/>
-          <w:szCs w:val="24"/>
-          <w:lang w:val="en-US" w:eastAsia="zh-CN" w:bidi="hi-IN"/>
-        </w:rPr>
-        <w:t>Copy Project ke Repository yang baru</w:t>
+        <w:t>Setelah Repository terbentuk di directory tempat project kita berada, langkah selnajutnya Copy Project ke Repository yang baru</w:t>
       </w:r>
     </w:p>
     <w:p>
@@ -2269,13 +2107,6 @@
         </w:rPr>
       </w:pPr>
       <w:r>
-        <w:rPr/>
-      </w:r>
-    </w:p>
-    <w:p>
-      <w:pPr>
-        <w:pStyle w:val="TextBody"/>
-        <w:jc w:val="both"/>
         <w:rPr>
           <w:rFonts w:eastAsia="Noto Serif CJK SC" w:cs="Noto Sans"/>
           <w:color w:val="auto"/>
@@ -2284,9 +2115,6 @@
           <w:szCs w:val="24"/>
           <w:lang w:val="en-US" w:eastAsia="zh-CN" w:bidi="hi-IN"/>
         </w:rPr>
-      </w:pPr>
-      <w:r>
-        <w:rPr/>
       </w:r>
     </w:p>
     <w:p>
@@ -2303,54 +2131,6 @@
         </w:rPr>
       </w:pPr>
       <w:r>
-        <w:rPr/>
-      </w:r>
-    </w:p>
-    <w:p>
-      <w:pPr>
-        <w:pStyle w:val="TextBody"/>
-        <w:numPr>
-          <w:ilvl w:val="0"/>
-          <w:numId w:val="7"/>
-        </w:numPr>
-        <w:jc w:val="both"/>
-        <w:rPr>
-          <w:b/>
-          <w:b/>
-          <w:bCs/>
-        </w:rPr>
-      </w:pPr>
-      <w:r>
-        <w:rPr>
-          <w:rFonts w:eastAsia="Noto Serif CJK SC" w:cs="Noto Sans"/>
-          <w:b/>
-          <w:bCs/>
-          <w:color w:val="auto"/>
-          <w:kern w:val="2"/>
-          <w:sz w:val="24"/>
-          <w:szCs w:val="24"/>
-          <w:lang w:val="en-US" w:eastAsia="zh-CN" w:bidi="hi-IN"/>
-        </w:rPr>
-        <w:t xml:space="preserve">Ketikkan perintah untuk menambahkan project </w:t>
-      </w:r>
-      <w:r>
-        <w:rPr>
-          <w:rFonts w:eastAsia="Noto Serif CJK SC" w:cs="Noto Sans"/>
-          <w:b/>
-          <w:bCs/>
-          <w:color w:val="auto"/>
-          <w:kern w:val="2"/>
-          <w:sz w:val="24"/>
-          <w:szCs w:val="24"/>
-          <w:lang w:val="en-US" w:eastAsia="zh-CN" w:bidi="hi-IN"/>
-        </w:rPr>
-        <w:t xml:space="preserve">ke git </w:t>
-      </w:r>
-    </w:p>
-    <w:p>
-      <w:pPr>
-        <w:pStyle w:val="TextBody"/>
-        <w:jc w:val="both"/>
         <w:rPr>
           <w:rFonts w:eastAsia="Noto Serif CJK SC" w:cs="Noto Sans"/>
           <w:color w:val="auto"/>
@@ -2359,9 +2139,82 @@
           <w:szCs w:val="24"/>
           <w:lang w:val="en-US" w:eastAsia="zh-CN" w:bidi="hi-IN"/>
         </w:rPr>
-      </w:pPr>
-      <w:r>
-        <w:rPr/>
+      </w:r>
+    </w:p>
+    <w:p>
+      <w:pPr>
+        <w:pStyle w:val="TextBody"/>
+        <w:jc w:val="both"/>
+        <w:rPr>
+          <w:rFonts w:eastAsia="Noto Serif CJK SC" w:cs="Noto Sans"/>
+          <w:color w:val="auto"/>
+          <w:kern w:val="2"/>
+          <w:sz w:val="24"/>
+          <w:szCs w:val="24"/>
+          <w:lang w:val="en-US" w:eastAsia="zh-CN" w:bidi="hi-IN"/>
+        </w:rPr>
+      </w:pPr>
+      <w:r>
+        <w:rPr>
+          <w:rFonts w:eastAsia="Noto Serif CJK SC" w:cs="Noto Sans"/>
+          <w:color w:val="auto"/>
+          <w:kern w:val="2"/>
+          <w:sz w:val="24"/>
+          <w:szCs w:val="24"/>
+          <w:lang w:val="en-US" w:eastAsia="zh-CN" w:bidi="hi-IN"/>
+        </w:rPr>
+      </w:r>
+    </w:p>
+    <w:p>
+      <w:pPr>
+        <w:pStyle w:val="TextBody"/>
+        <w:numPr>
+          <w:ilvl w:val="0"/>
+          <w:numId w:val="7"/>
+        </w:numPr>
+        <w:jc w:val="both"/>
+        <w:rPr>
+          <w:b/>
+          <w:b/>
+          <w:bCs/>
+        </w:rPr>
+      </w:pPr>
+      <w:r>
+        <w:rPr>
+          <w:rFonts w:eastAsia="Noto Serif CJK SC" w:cs="Noto Sans"/>
+          <w:b/>
+          <w:bCs/>
+          <w:color w:val="auto"/>
+          <w:kern w:val="2"/>
+          <w:sz w:val="24"/>
+          <w:szCs w:val="24"/>
+          <w:lang w:val="en-US" w:eastAsia="zh-CN" w:bidi="hi-IN"/>
+        </w:rPr>
+        <w:t xml:space="preserve">Ketikkan perintah untuk menambahkan project ke git </w:t>
+      </w:r>
+    </w:p>
+    <w:p>
+      <w:pPr>
+        <w:pStyle w:val="TextBody"/>
+        <w:jc w:val="both"/>
+        <w:rPr>
+          <w:rFonts w:eastAsia="Noto Serif CJK SC" w:cs="Noto Sans"/>
+          <w:color w:val="auto"/>
+          <w:kern w:val="2"/>
+          <w:sz w:val="24"/>
+          <w:szCs w:val="24"/>
+          <w:lang w:val="en-US" w:eastAsia="zh-CN" w:bidi="hi-IN"/>
+        </w:rPr>
+      </w:pPr>
+      <w:r>
+        <w:rPr>
+          <w:rFonts w:eastAsia="Noto Serif CJK SC" w:cs="Noto Sans"/>
+          <w:color w:val="auto"/>
+          <w:kern w:val="2"/>
+          <w:sz w:val="24"/>
+          <w:szCs w:val="24"/>
+          <w:lang w:val="en-US" w:eastAsia="zh-CN" w:bidi="hi-IN"/>
+        </w:rPr>
       </w:r>
     </w:p>
     <w:p>
@@ -2543,7 +2396,14 @@
         </w:rPr>
       </w:pPr>
       <w:r>
-        <w:rPr/>
+        <w:rPr>
+          <w:rFonts w:eastAsia="Noto Serif CJK SC" w:cs="Noto Sans"/>
+          <w:color w:val="auto"/>
+          <w:kern w:val="2"/>
+          <w:sz w:val="24"/>
+          <w:szCs w:val="24"/>
+          <w:lang w:val="en-US" w:eastAsia="zh-CN" w:bidi="hi-IN"/>
+        </w:rPr>
         <w:drawing>
           <wp:anchor behindDoc="0" distT="0" distB="0" distL="0" distR="0" simplePos="0" locked="0" layoutInCell="1" allowOverlap="1" relativeHeight="13">
             <wp:simplePos x="0" y="0"/>
@@ -2844,14 +2704,7 @@
           <w:b/>
           <w:bCs/>
         </w:rPr>
-        <w:t xml:space="preserve">Masukkan nama repository, </w:t>
-      </w:r>
-      <w:r>
-        <w:rPr>
-          <w:b/>
-          <w:bCs/>
-        </w:rPr>
-        <w:t>ikuti config yang lain seperti pada gambar</w:t>
+        <w:t>Masukkan nama repository, ikuti config yang lain seperti pada gambar</w:t>
       </w:r>
     </w:p>
     <w:p>
@@ -2968,14 +2821,7 @@
           <w:b/>
           <w:bCs/>
         </w:rPr>
-        <w:t xml:space="preserve">Halaman ketika repository </w:t>
-      </w:r>
-      <w:r>
-        <w:rPr>
-          <w:b/>
-          <w:bCs/>
-        </w:rPr>
-        <w:t>sukses dibuat</w:t>
+        <w:t>Halaman ketika repository sukses dibuat</w:t>
       </w:r>
     </w:p>
     <w:p>
@@ -3201,14 +3047,7 @@
           <w:b/>
           <w:bCs/>
         </w:rPr>
-        <w:t xml:space="preserve">Tambahkan URL repository github </w:t>
-      </w:r>
-      <w:r>
-        <w:rPr>
-          <w:b/>
-          <w:bCs/>
-        </w:rPr>
-        <w:t>yang sudah kita copy tadi</w:t>
+        <w:t>Tambahkan URL repository github yang sudah kita copy tadi</w:t>
       </w:r>
     </w:p>
     <w:p>
@@ -3321,21 +3160,7 @@
           <w:b/>
           <w:bCs/>
         </w:rPr>
-        <w:t xml:space="preserve">Pastikan repository yang di tambahkan sudah berhasil </w:t>
-      </w:r>
-      <w:r>
-        <w:rPr>
-          <w:b/>
-          <w:bCs/>
-        </w:rPr>
-        <w:t xml:space="preserve">check </w:t>
-      </w:r>
-      <w:r>
-        <w:rPr>
-          <w:b/>
-          <w:bCs/>
-        </w:rPr>
-        <w:t xml:space="preserve">dengan </w:t>
+        <w:t xml:space="preserve">Pastikan repository yang di tambahkan sudah berhasil check dengan </w:t>
       </w:r>
       <w:r>
         <w:rPr/>
@@ -3441,20 +3266,7 @@
           <w:szCs w:val="24"/>
           <w:lang w:val="en-US" w:eastAsia="zh-CN" w:bidi="hi-IN"/>
         </w:rPr>
-        <w:t xml:space="preserve">Pastikan nama branch local dengan nama branch github sama, </w:t>
-      </w:r>
-      <w:r>
-        <w:rPr>
-          <w:rFonts w:eastAsia="Noto Serif CJK SC" w:cs="Noto Sans"/>
-          <w:b/>
-          <w:bCs/>
-          <w:color w:val="auto"/>
-          <w:kern w:val="2"/>
-          <w:sz w:val="24"/>
-          <w:szCs w:val="24"/>
-          <w:lang w:val="en-US" w:eastAsia="zh-CN" w:bidi="hi-IN"/>
-        </w:rPr>
-        <w:t>di git local nama branch nya master</w:t>
+        <w:t>Pastikan nama branch local dengan nama branch github sama, di git local nama branch nya master</w:t>
       </w:r>
     </w:p>
     <w:p>
@@ -3666,7 +3478,7 @@
           <w:ilvl w:val="0"/>
           <w:numId w:val="0"/>
         </w:numPr>
-        <w:ind w:hanging="0"/>
+        <w:ind w:left="0" w:hanging="0"/>
         <w:jc w:val="both"/>
         <w:rPr/>
       </w:pPr>
@@ -3681,7 +3493,7 @@
           <w:ilvl w:val="0"/>
           <w:numId w:val="0"/>
         </w:numPr>
-        <w:ind w:hanging="0"/>
+        <w:ind w:left="0" w:hanging="0"/>
         <w:jc w:val="both"/>
         <w:rPr/>
       </w:pPr>
@@ -5340,7 +5152,6 @@
         </w:tabs>
         <w:ind w:left="720" w:hanging="360"/>
       </w:pPr>
-      <w:rPr/>
     </w:lvl>
     <w:lvl w:ilvl="1">
       <w:start w:val="1"/>
@@ -5353,7 +5164,6 @@
         </w:tabs>
         <w:ind w:left="1080" w:hanging="360"/>
       </w:pPr>
-      <w:rPr/>
     </w:lvl>
     <w:lvl w:ilvl="2">
       <w:start w:val="1"/>
@@ -5366,7 +5176,6 @@
         </w:tabs>
         <w:ind w:left="1440" w:hanging="360"/>
       </w:pPr>
-      <w:rPr/>
     </w:lvl>
     <w:lvl w:ilvl="3">
       <w:start w:val="1"/>
@@ -5379,7 +5188,6 @@
         </w:tabs>
         <w:ind w:left="1800" w:hanging="360"/>
       </w:pPr>
-      <w:rPr/>
     </w:lvl>
     <w:lvl w:ilvl="4">
       <w:start w:val="1"/>
@@ -5392,7 +5200,6 @@
         </w:tabs>
         <w:ind w:left="2160" w:hanging="360"/>
       </w:pPr>
-      <w:rPr/>
     </w:lvl>
     <w:lvl w:ilvl="5">
       <w:start w:val="1"/>
@@ -5405,7 +5212,6 @@
         </w:tabs>
         <w:ind w:left="2520" w:hanging="360"/>
       </w:pPr>
-      <w:rPr/>
     </w:lvl>
     <w:lvl w:ilvl="6">
       <w:start w:val="1"/>
@@ -5418,7 +5224,6 @@
         </w:tabs>
         <w:ind w:left="2880" w:hanging="360"/>
       </w:pPr>
-      <w:rPr/>
     </w:lvl>
     <w:lvl w:ilvl="7">
       <w:start w:val="1"/>
@@ -5431,7 +5236,6 @@
         </w:tabs>
         <w:ind w:left="3240" w:hanging="360"/>
       </w:pPr>
-      <w:rPr/>
     </w:lvl>
     <w:lvl w:ilvl="8">
       <w:start w:val="1"/>
@@ -5444,7 +5248,6 @@
         </w:tabs>
         <w:ind w:left="3600" w:hanging="360"/>
       </w:pPr>
-      <w:rPr/>
     </w:lvl>
   </w:abstractNum>
   <w:abstractNum w:abstractNumId="13">
@@ -5459,7 +5262,6 @@
         </w:tabs>
         <w:ind w:left="720" w:hanging="360"/>
       </w:pPr>
-      <w:rPr/>
     </w:lvl>
     <w:lvl w:ilvl="1">
       <w:start w:val="1"/>
@@ -5472,7 +5274,6 @@
         </w:tabs>
         <w:ind w:left="1080" w:hanging="360"/>
       </w:pPr>
-      <w:rPr/>
     </w:lvl>
     <w:lvl w:ilvl="2">
       <w:start w:val="1"/>
@@ -5485,7 +5286,6 @@
         </w:tabs>
         <w:ind w:left="1440" w:hanging="360"/>
       </w:pPr>
-      <w:rPr/>
     </w:lvl>
     <w:lvl w:ilvl="3">
       <w:start w:val="1"/>
@@ -5498,7 +5298,6 @@
         </w:tabs>
         <w:ind w:left="1800" w:hanging="360"/>
       </w:pPr>
-      <w:rPr/>
     </w:lvl>
     <w:lvl w:ilvl="4">
       <w:start w:val="1"/>
@@ -5511,7 +5310,6 @@
         </w:tabs>
         <w:ind w:left="2160" w:hanging="360"/>
       </w:pPr>
-      <w:rPr/>
     </w:lvl>
     <w:lvl w:ilvl="5">
       <w:start w:val="1"/>
@@ -5524,7 +5322,6 @@
         </w:tabs>
         <w:ind w:left="2520" w:hanging="360"/>
       </w:pPr>
-      <w:rPr/>
     </w:lvl>
     <w:lvl w:ilvl="6">
       <w:start w:val="1"/>
@@ -5537,7 +5334,6 @@
         </w:tabs>
         <w:ind w:left="2880" w:hanging="360"/>
       </w:pPr>
-      <w:rPr/>
     </w:lvl>
     <w:lvl w:ilvl="7">
       <w:start w:val="1"/>
@@ -5550,7 +5346,6 @@
         </w:tabs>
         <w:ind w:left="3240" w:hanging="360"/>
       </w:pPr>
-      <w:rPr/>
     </w:lvl>
     <w:lvl w:ilvl="8">
       <w:start w:val="1"/>
@@ -5563,7 +5358,6 @@
         </w:tabs>
         <w:ind w:left="3600" w:hanging="360"/>
       </w:pPr>
-      <w:rPr/>
     </w:lvl>
   </w:abstractNum>
   <w:abstractNum w:abstractNumId="14">

</xml_diff>